<commit_message>
update doc about design pattern
</commit_message>
<xml_diff>
--- a/resources/Design Pattern/Pattern.docx
+++ b/resources/Design Pattern/Pattern.docx
@@ -46,15 +46,15 @@
           <w:szCs w:val="52"/>
         </w:rPr>
         <w:drawing>
-          <wp:anchor distT="0" distB="0" distL="114300" distR="114300" simplePos="0" relativeHeight="251658240" behindDoc="0" locked="0" layoutInCell="1" allowOverlap="1" wp14:anchorId="043649BA" wp14:editId="1091F446">
+          <wp:anchor distT="0" distB="0" distL="114300" distR="114300" simplePos="0" relativeHeight="251658240" behindDoc="0" locked="0" layoutInCell="1" allowOverlap="1" wp14:anchorId="043649BA" wp14:editId="6F771504">
             <wp:simplePos x="0" y="0"/>
             <wp:positionH relativeFrom="margin">
-              <wp:posOffset>275535</wp:posOffset>
+              <wp:posOffset>274955</wp:posOffset>
             </wp:positionH>
             <wp:positionV relativeFrom="paragraph">
-              <wp:posOffset>856311</wp:posOffset>
+              <wp:posOffset>1332121</wp:posOffset>
             </wp:positionV>
-            <wp:extent cx="6075275" cy="1979875"/>
+            <wp:extent cx="6075045" cy="1979295"/>
             <wp:effectExtent l="0" t="0" r="1905" b="1905"/>
             <wp:wrapNone/>
             <wp:docPr id="1" name="Picture 1"/>
@@ -83,7 +83,7 @@
                   <pic:spPr>
                     <a:xfrm>
                       <a:off x="0" y="0"/>
-                      <a:ext cx="6075275" cy="1979875"/>
+                      <a:ext cx="6075045" cy="1979295"/>
                     </a:xfrm>
                     <a:prstGeom prst="rect">
                       <a:avLst/>
@@ -184,20 +184,61 @@
         <w:rPr>
           <w:b/>
           <w:bCs/>
+          <w:sz w:val="52"/>
+          <w:szCs w:val="52"/>
+        </w:rPr>
+        <w:t xml:space="preserve">Intent: </w:t>
+      </w:r>
+      <w:r>
+        <w:rPr>
+          <w:sz w:val="48"/>
+          <w:szCs w:val="48"/>
+        </w:rPr>
+        <w:t xml:space="preserve">Convert the interface of a class in to another interface client expected and it let incompatible interfaces work </w:t>
+      </w:r>
+      <w:proofErr w:type="spellStart"/>
+      <w:r>
+        <w:rPr>
+          <w:sz w:val="48"/>
+          <w:szCs w:val="48"/>
+        </w:rPr>
+        <w:t>togethers</w:t>
+      </w:r>
+      <w:proofErr w:type="spellEnd"/>
+      <w:r>
+        <w:rPr>
+          <w:sz w:val="48"/>
+          <w:szCs w:val="48"/>
+        </w:rPr>
+        <w:t>.</w:t>
+      </w:r>
+    </w:p>
+    <w:p>
+      <w:pPr>
+        <w:jc w:val="both"/>
+        <w:rPr>
+          <w:sz w:val="72"/>
+          <w:szCs w:val="72"/>
+        </w:rPr>
+      </w:pPr>
+      <w:r>
+        <w:rPr>
+          <w:b/>
+          <w:bCs/>
           <w:noProof/>
           <w:sz w:val="44"/>
           <w:szCs w:val="44"/>
         </w:rPr>
         <w:drawing>
-          <wp:anchor distT="0" distB="0" distL="114300" distR="114300" simplePos="0" relativeHeight="251659264" behindDoc="0" locked="0" layoutInCell="1" allowOverlap="1" wp14:anchorId="4FB1965D" wp14:editId="1E0AA665">
+          <wp:anchor distT="0" distB="0" distL="114300" distR="114300" simplePos="0" relativeHeight="251659264" behindDoc="0" locked="0" layoutInCell="1" allowOverlap="1" wp14:anchorId="4FB1965D" wp14:editId="662E8085">
             <wp:simplePos x="0" y="0"/>
             <wp:positionH relativeFrom="margin">
-              <wp:align>center</wp:align>
+              <wp:posOffset>-217805</wp:posOffset>
             </wp:positionH>
             <wp:positionV relativeFrom="paragraph">
-              <wp:posOffset>1726896</wp:posOffset>
+              <wp:posOffset>148918</wp:posOffset>
             </wp:positionV>
-            <wp:extent cx="6910332" cy="3244132"/>
+            <wp:extent cx="6910070" cy="3243580"/>
             <wp:effectExtent l="0" t="0" r="5080" b="0"/>
             <wp:wrapNone/>
             <wp:docPr id="3" name="Picture 3"/>
@@ -226,7 +267,7 @@
                   <pic:spPr>
                     <a:xfrm>
                       <a:off x="0" y="0"/>
-                      <a:ext cx="6910332" cy="3244132"/>
+                      <a:ext cx="6910070" cy="3243580"/>
                     </a:xfrm>
                     <a:prstGeom prst="rect">
                       <a:avLst/>
@@ -244,81 +285,51 @@
           </wp:anchor>
         </w:drawing>
       </w:r>
-      <w:r>
-        <w:rPr>
-          <w:b/>
-          <w:bCs/>
-          <w:sz w:val="52"/>
-          <w:szCs w:val="52"/>
-        </w:rPr>
-        <w:t xml:space="preserve">Intent: </w:t>
-      </w:r>
-      <w:r>
-        <w:rPr>
-          <w:sz w:val="48"/>
-          <w:szCs w:val="48"/>
-        </w:rPr>
-        <w:t xml:space="preserve">Convert the interface of a class in to another interface client expected and it let incompatible interfaces work </w:t>
-      </w:r>
-      <w:proofErr w:type="spellStart"/>
-      <w:r>
-        <w:rPr>
-          <w:sz w:val="48"/>
-          <w:szCs w:val="48"/>
-        </w:rPr>
-        <w:t>togethers</w:t>
-      </w:r>
-      <w:proofErr w:type="spellEnd"/>
-      <w:r>
-        <w:rPr>
-          <w:sz w:val="48"/>
-          <w:szCs w:val="48"/>
-        </w:rPr>
-        <w:t>.</w:t>
-      </w:r>
-    </w:p>
-    <w:p>
-      <w:pPr>
-        <w:jc w:val="both"/>
-        <w:rPr>
-          <w:sz w:val="72"/>
-          <w:szCs w:val="72"/>
-        </w:rPr>
-      </w:pPr>
-    </w:p>
-    <w:p>
-      <w:pPr>
-        <w:jc w:val="both"/>
-        <w:rPr>
-          <w:sz w:val="72"/>
-          <w:szCs w:val="72"/>
-        </w:rPr>
-      </w:pPr>
-    </w:p>
-    <w:p>
-      <w:pPr>
-        <w:jc w:val="both"/>
-        <w:rPr>
-          <w:sz w:val="72"/>
-          <w:szCs w:val="72"/>
-        </w:rPr>
-      </w:pPr>
-    </w:p>
-    <w:p>
-      <w:pPr>
-        <w:jc w:val="both"/>
-        <w:rPr>
-          <w:sz w:val="72"/>
-          <w:szCs w:val="72"/>
-        </w:rPr>
-      </w:pPr>
-    </w:p>
-    <w:p>
-      <w:pPr>
-        <w:jc w:val="both"/>
-        <w:rPr>
-          <w:sz w:val="72"/>
-          <w:szCs w:val="72"/>
+    </w:p>
+    <w:p>
+      <w:pPr>
+        <w:jc w:val="both"/>
+        <w:rPr>
+          <w:sz w:val="72"/>
+          <w:szCs w:val="72"/>
+        </w:rPr>
+      </w:pPr>
+    </w:p>
+    <w:p>
+      <w:pPr>
+        <w:jc w:val="both"/>
+        <w:rPr>
+          <w:sz w:val="72"/>
+          <w:szCs w:val="72"/>
+        </w:rPr>
+      </w:pPr>
+    </w:p>
+    <w:p>
+      <w:pPr>
+        <w:jc w:val="both"/>
+        <w:rPr>
+          <w:sz w:val="72"/>
+          <w:szCs w:val="72"/>
+        </w:rPr>
+      </w:pPr>
+    </w:p>
+    <w:p>
+      <w:pPr>
+        <w:jc w:val="both"/>
+        <w:rPr>
+          <w:sz w:val="72"/>
+          <w:szCs w:val="72"/>
+        </w:rPr>
+      </w:pPr>
+    </w:p>
+    <w:p>
+      <w:pPr>
+        <w:jc w:val="center"/>
+        <w:rPr>
+          <w:b/>
+          <w:bCs/>
+          <w:sz w:val="44"/>
+          <w:szCs w:val="44"/>
         </w:rPr>
       </w:pPr>
     </w:p>
@@ -513,23 +524,16 @@
           <w:szCs w:val="44"/>
         </w:rPr>
       </w:pPr>
-      <w:r>
-        <w:rPr>
-          <w:b/>
-          <w:bCs/>
-          <w:sz w:val="44"/>
-          <w:szCs w:val="44"/>
-        </w:rPr>
-        <w:t>Template</w:t>
-      </w:r>
-      <w:r>
-        <w:rPr>
-          <w:b/>
-          <w:bCs/>
-          <w:sz w:val="44"/>
-          <w:szCs w:val="44"/>
-        </w:rPr>
-        <w:t xml:space="preserve"> Pattern</w:t>
+      <w:bookmarkStart w:id="0" w:name="_GoBack"/>
+      <w:bookmarkEnd w:id="0"/>
+      <w:r>
+        <w:rPr>
+          <w:b/>
+          <w:bCs/>
+          <w:sz w:val="44"/>
+          <w:szCs w:val="44"/>
+        </w:rPr>
+        <w:t>Template Pattern</w:t>
       </w:r>
     </w:p>
     <w:p>
@@ -624,14 +628,7 @@
           <w:sz w:val="52"/>
           <w:szCs w:val="52"/>
         </w:rPr>
-        <w:t xml:space="preserve"> </w:t>
-      </w:r>
-      <w:r>
-        <w:rPr>
-          <w:sz w:val="52"/>
-          <w:szCs w:val="52"/>
-        </w:rPr>
-        <w:t xml:space="preserve"> </w:t>
+        <w:t xml:space="preserve">  </w:t>
       </w:r>
     </w:p>
     <w:p>
@@ -671,15 +668,6 @@
           <w:szCs w:val="44"/>
         </w:rPr>
       </w:pPr>
-      <w:r>
-        <w:rPr>
-          <w:b/>
-          <w:bCs/>
-          <w:sz w:val="44"/>
-          <w:szCs w:val="44"/>
-        </w:rPr>
-        <w:t>Template Pattern</w:t>
-      </w:r>
     </w:p>
     <w:p>
       <w:pPr>
@@ -873,23 +861,25 @@
           <w:szCs w:val="52"/>
         </w:rPr>
       </w:pPr>
-      <w:r>
-        <w:rPr>
-          <w:b/>
-          <w:bCs/>
-          <w:sz w:val="52"/>
-          <w:szCs w:val="52"/>
-        </w:rPr>
-        <w:t>Factory Method</w:t>
-      </w:r>
-      <w:r>
-        <w:rPr>
-          <w:b/>
-          <w:bCs/>
-          <w:sz w:val="52"/>
-          <w:szCs w:val="52"/>
-        </w:rPr>
-        <w:t xml:space="preserve"> Pattern</w:t>
+    </w:p>
+    <w:p>
+      <w:pPr>
+        <w:jc w:val="center"/>
+        <w:rPr>
+          <w:b/>
+          <w:bCs/>
+          <w:sz w:val="52"/>
+          <w:szCs w:val="52"/>
+        </w:rPr>
+      </w:pPr>
+      <w:r>
+        <w:rPr>
+          <w:b/>
+          <w:bCs/>
+          <w:sz w:val="52"/>
+          <w:szCs w:val="52"/>
+        </w:rPr>
+        <w:t>Factory Method Pattern</w:t>
       </w:r>
     </w:p>
     <w:p>
@@ -1033,56 +1023,124 @@
           <w:szCs w:val="52"/>
         </w:rPr>
         <w:lastRenderedPageBreak/>
-        <w:t>Abstract Factory</w:t>
-      </w:r>
-      <w:r>
-        <w:rPr>
-          <w:b/>
-          <w:bCs/>
-          <w:sz w:val="52"/>
-          <w:szCs w:val="52"/>
-        </w:rPr>
-        <w:t xml:space="preserve"> Pattern</w:t>
-      </w:r>
-    </w:p>
-    <w:p>
-      <w:pPr>
-        <w:jc w:val="both"/>
-        <w:rPr>
-          <w:sz w:val="72"/>
-          <w:szCs w:val="72"/>
-        </w:rPr>
-      </w:pPr>
-      <w:r>
-        <w:rPr>
-          <w:b/>
-          <w:bCs/>
-          <w:sz w:val="52"/>
-          <w:szCs w:val="52"/>
-        </w:rPr>
-        <w:t xml:space="preserve">Intent: </w:t>
-      </w:r>
-      <w:r>
-        <w:rPr>
-          <w:sz w:val="50"/>
-          <w:szCs w:val="50"/>
-        </w:rPr>
-        <w:t xml:space="preserve">Provide an interface for creating families </w:t>
-      </w:r>
-      <w:bookmarkStart w:id="0" w:name="_GoBack"/>
-      <w:bookmarkEnd w:id="0"/>
-    </w:p>
-    <w:p>
-      <w:pPr>
-        <w:jc w:val="both"/>
-        <w:rPr>
-          <w:sz w:val="72"/>
-          <w:szCs w:val="72"/>
-        </w:rPr>
-      </w:pPr>
+        <w:t>Abstract Factory Pattern</w:t>
+      </w:r>
+    </w:p>
+    <w:p>
+      <w:pPr>
+        <w:jc w:val="both"/>
+        <w:rPr>
+          <w:sz w:val="72"/>
+          <w:szCs w:val="72"/>
+        </w:rPr>
+      </w:pPr>
+      <w:r>
+        <w:rPr>
+          <w:b/>
+          <w:bCs/>
+          <w:sz w:val="52"/>
+          <w:szCs w:val="52"/>
+        </w:rPr>
+        <w:t>Intent:</w:t>
+      </w:r>
+      <w:r>
+        <w:rPr>
+          <w:b/>
+          <w:bCs/>
+          <w:sz w:val="46"/>
+          <w:szCs w:val="46"/>
+        </w:rPr>
+        <w:t xml:space="preserve"> </w:t>
+      </w:r>
+      <w:r>
+        <w:rPr>
+          <w:sz w:val="44"/>
+          <w:szCs w:val="44"/>
+        </w:rPr>
+        <w:t>Provide an interface for creating families</w:t>
+      </w:r>
+      <w:r>
+        <w:rPr>
+          <w:sz w:val="44"/>
+          <w:szCs w:val="44"/>
+        </w:rPr>
+        <w:t xml:space="preserve"> of related or dependent without specifies their concrete class.</w:t>
+      </w:r>
+      <w:r>
+        <w:rPr>
+          <w:sz w:val="44"/>
+          <w:szCs w:val="44"/>
+        </w:rPr>
+        <w:t xml:space="preserve"> </w:t>
+      </w:r>
+    </w:p>
+    <w:p>
+      <w:pPr>
+        <w:jc w:val="both"/>
+        <w:rPr>
+          <w:sz w:val="72"/>
+          <w:szCs w:val="72"/>
+        </w:rPr>
+      </w:pPr>
+      <w:r>
+        <w:rPr>
+          <w:noProof/>
+          <w:sz w:val="44"/>
+          <w:szCs w:val="44"/>
+        </w:rPr>
+        <w:drawing>
+          <wp:anchor distT="0" distB="0" distL="114300" distR="114300" simplePos="0" relativeHeight="251664384" behindDoc="0" locked="0" layoutInCell="1" allowOverlap="1" wp14:anchorId="5BB1B2C5" wp14:editId="7AE6D209">
+            <wp:simplePos x="0" y="0"/>
+            <wp:positionH relativeFrom="column">
+              <wp:posOffset>535940</wp:posOffset>
+            </wp:positionH>
+            <wp:positionV relativeFrom="paragraph">
+              <wp:posOffset>94615</wp:posOffset>
+            </wp:positionV>
+            <wp:extent cx="5725160" cy="2743200"/>
+            <wp:effectExtent l="0" t="0" r="8890" b="0"/>
+            <wp:wrapNone/>
+            <wp:docPr id="2" name="Picture 2"/>
+            <wp:cNvGraphicFramePr>
+              <a:graphicFrameLocks xmlns:a="http://schemas.openxmlformats.org/drawingml/2006/main" noChangeAspect="1"/>
+            </wp:cNvGraphicFramePr>
+            <a:graphic xmlns:a="http://schemas.openxmlformats.org/drawingml/2006/main">
+              <a:graphicData uri="http://schemas.openxmlformats.org/drawingml/2006/picture">
+                <pic:pic xmlns:pic="http://schemas.openxmlformats.org/drawingml/2006/picture">
+                  <pic:nvPicPr>
+                    <pic:cNvPr id="2" name="Abstract_Factory.PNG"/>
+                    <pic:cNvPicPr/>
+                  </pic:nvPicPr>
+                  <pic:blipFill>
+                    <a:blip r:embed="rId10">
+                      <a:extLst>
+                        <a:ext uri="{28A0092B-C50C-407E-A947-70E740481C1C}">
+                          <a14:useLocalDpi xmlns:a14="http://schemas.microsoft.com/office/drawing/2010/main" val="0"/>
+                        </a:ext>
+                      </a:extLst>
+                    </a:blip>
+                    <a:stretch>
+                      <a:fillRect/>
+                    </a:stretch>
+                  </pic:blipFill>
+                  <pic:spPr>
+                    <a:xfrm>
+                      <a:off x="0" y="0"/>
+                      <a:ext cx="5725160" cy="2743200"/>
+                    </a:xfrm>
+                    <a:prstGeom prst="rect">
+                      <a:avLst/>
+                    </a:prstGeom>
+                  </pic:spPr>
+                </pic:pic>
+              </a:graphicData>
+            </a:graphic>
+          </wp:anchor>
+        </w:drawing>
+      </w:r>
     </w:p>
     <w:sectPr>
-      <w:pgSz w:w="12240" w:h="15840"/>
+      <w:pgSz w:w="11906" w:h="16838" w:code="9"/>
       <w:pgMar w:top="851" w:right="851" w:bottom="851" w:left="851" w:header="720" w:footer="720" w:gutter="0"/>
       <w:cols w:space="720"/>
       <w:docGrid w:linePitch="360"/>
@@ -1516,6 +1574,36 @@
     <w:semiHidden/>
     <w:unhideWhenUsed/>
   </w:style>
+  <w:style w:type="paragraph" w:styleId="BalloonText">
+    <w:name w:val="Balloon Text"/>
+    <w:basedOn w:val="Normal"/>
+    <w:link w:val="BalloonTextChar"/>
+    <w:uiPriority w:val="99"/>
+    <w:semiHidden/>
+    <w:unhideWhenUsed/>
+    <w:rsid w:val="00137B16"/>
+    <w:pPr>
+      <w:spacing w:after="0" w:line="240" w:lineRule="auto"/>
+    </w:pPr>
+    <w:rPr>
+      <w:rFonts w:ascii="Segoe UI" w:hAnsi="Segoe UI" w:cs="Segoe UI"/>
+      <w:sz w:val="18"/>
+      <w:szCs w:val="29"/>
+    </w:rPr>
+  </w:style>
+  <w:style w:type="character" w:customStyle="1" w:styleId="BalloonTextChar">
+    <w:name w:val="Balloon Text Char"/>
+    <w:basedOn w:val="DefaultParagraphFont"/>
+    <w:link w:val="BalloonText"/>
+    <w:uiPriority w:val="99"/>
+    <w:semiHidden/>
+    <w:rsid w:val="00137B16"/>
+    <w:rPr>
+      <w:rFonts w:ascii="Segoe UI" w:hAnsi="Segoe UI" w:cs="Segoe UI"/>
+      <w:sz w:val="18"/>
+      <w:szCs w:val="29"/>
+    </w:rPr>
+  </w:style>
 </w:styles>
 </file>
 

</xml_diff>